<commit_message>
Modify use case 11 & 15
</commit_message>
<xml_diff>
--- a/用例文档.docx
+++ b/用例文档.docx
@@ -1,6 +1,6 @@
 
 <file path=word/document.xml><?xml version="1.0" encoding="utf-8"?>
-<w:document xmlns:wpc="http://schemas.microsoft.com/office/word/2010/wordprocessingCanvas" xmlns:cx="http://schemas.microsoft.com/office/drawing/2014/chartex" xmlns:cx1="http://schemas.microsoft.com/office/drawing/2015/9/8/chartex" xmlns:mc="http://schemas.openxmlformats.org/markup-compatibility/2006" xmlns:o="urn:schemas-microsoft-com:office:office" xmlns:r="http://schemas.openxmlformats.org/officeDocument/2006/relationships" xmlns:m="http://schemas.openxmlformats.org/officeDocument/2006/math" xmlns:v="urn:schemas-microsoft-com:vml" xmlns:wp14="http://schemas.microsoft.com/office/word/2010/wordprocessingDrawing" xmlns:wp="http://schemas.openxmlformats.org/drawingml/2006/wordprocessingDrawing" xmlns:w10="urn:schemas-microsoft-com:office:word" xmlns:w="http://schemas.openxmlformats.org/wordprocessingml/2006/main" xmlns:w14="http://schemas.microsoft.com/office/word/2010/wordml" xmlns:w15="http://schemas.microsoft.com/office/word/2012/wordml" xmlns:w16se="http://schemas.microsoft.com/office/word/2015/wordml/symex" xmlns:wpg="http://schemas.microsoft.com/office/word/2010/wordprocessingGroup" xmlns:wpi="http://schemas.microsoft.com/office/word/2010/wordprocessingInk" xmlns:wne="http://schemas.microsoft.com/office/word/2006/wordml" xmlns:wps="http://schemas.microsoft.com/office/word/2010/wordprocessingShape" mc:Ignorable="w14 w15 w16se wp14">
+<w:document xmlns:wpc="http://schemas.microsoft.com/office/word/2010/wordprocessingCanvas" xmlns:cx="http://schemas.microsoft.com/office/drawing/2014/chartex" xmlns:mc="http://schemas.openxmlformats.org/markup-compatibility/2006" xmlns:o="urn:schemas-microsoft-com:office:office" xmlns:r="http://schemas.openxmlformats.org/officeDocument/2006/relationships" xmlns:m="http://schemas.openxmlformats.org/officeDocument/2006/math" xmlns:v="urn:schemas-microsoft-com:vml" xmlns:wp14="http://schemas.microsoft.com/office/word/2010/wordprocessingDrawing" xmlns:wp="http://schemas.openxmlformats.org/drawingml/2006/wordprocessingDrawing" xmlns:w10="urn:schemas-microsoft-com:office:word" xmlns:w="http://schemas.openxmlformats.org/wordprocessingml/2006/main" xmlns:w14="http://schemas.microsoft.com/office/word/2010/wordml" xmlns:w15="http://schemas.microsoft.com/office/word/2012/wordml" xmlns:w16se="http://schemas.microsoft.com/office/word/2015/wordml/symex" xmlns:wpg="http://schemas.microsoft.com/office/word/2010/wordprocessingGroup" xmlns:wpi="http://schemas.microsoft.com/office/word/2010/wordprocessingInk" xmlns:wne="http://schemas.microsoft.com/office/word/2006/wordml" xmlns:wps="http://schemas.microsoft.com/office/word/2010/wordprocessingShape" mc:Ignorable="w14 w15 w16se wp14">
   <w:body>
     <w:p>
       <w:pPr>
@@ -1871,6 +1871,7 @@
                 <w:sz w:val="22"/>
                 <w:szCs w:val="22"/>
               </w:rPr>
+              <w:lastRenderedPageBreak/>
               <w:t>林志和</w:t>
             </w:r>
           </w:p>
@@ -4286,13 +4287,11 @@
             <v:path o:extrusionok="f" gradientshapeok="t" o:connecttype="rect"/>
             <o:lock v:ext="edit" aspectratio="t"/>
           </v:shapetype>
-          <v:shape id="_x0000_i1027" type="#_x0000_t75" style="width:397.5pt;height:645.5pt">
+          <v:shape id="_x0000_i1025" type="#_x0000_t75" style="width:397.4pt;height:646.15pt">
             <v:imagedata r:id="rId8" o:title="酒店管理系统 (用于适应用例文档） "/>
           </v:shape>
         </w:pict>
       </w:r>
-      <w:bookmarkStart w:id="2" w:name="_GoBack"/>
-      <w:bookmarkEnd w:id="2"/>
     </w:p>
     <w:p>
       <w:pPr>
@@ -5570,6 +5569,7 @@
                 <w:sz w:val="22"/>
                 <w:szCs w:val="22"/>
               </w:rPr>
+              <w:lastRenderedPageBreak/>
               <w:t>特殊需求</w:t>
             </w:r>
           </w:p>
@@ -8915,6 +8915,7 @@
                 <w:sz w:val="22"/>
                 <w:szCs w:val="22"/>
               </w:rPr>
+              <w:lastRenderedPageBreak/>
               <w:t>扩展流程</w:t>
             </w:r>
           </w:p>
@@ -10027,6 +10028,7 @@
                 <w:sz w:val="22"/>
                 <w:szCs w:val="22"/>
               </w:rPr>
+              <w:lastRenderedPageBreak/>
               <w:t>扩展流程</w:t>
             </w:r>
           </w:p>
@@ -13277,6 +13279,7 @@
                 <w:sz w:val="22"/>
                 <w:szCs w:val="22"/>
               </w:rPr>
+              <w:lastRenderedPageBreak/>
               <w:t>扩展流程</w:t>
             </w:r>
           </w:p>
@@ -14584,6 +14587,7 @@
                 <w:sz w:val="22"/>
                 <w:szCs w:val="22"/>
               </w:rPr>
+              <w:lastRenderedPageBreak/>
               <w:t>扩展流程</w:t>
             </w:r>
           </w:p>
@@ -16571,22 +16575,7 @@
                 <w:sz w:val="22"/>
                 <w:szCs w:val="22"/>
               </w:rPr>
-              <w:t>酒店工作人员选择促销类型，输入相应的促销信息，包括折扣，</w:t>
-            </w:r>
-            <w:r>
-              <w:rPr>
-                <w:rFonts w:hint="eastAsia"/>
-                <w:szCs w:val="21"/>
-              </w:rPr>
-              <w:t>开始日期和结束日期</w:t>
-            </w:r>
-            <w:r>
-              <w:rPr>
-                <w:rFonts w:ascii="宋体" w:eastAsia="宋体" w:hAnsi="宋体" w:cs="宋体" w:hint="eastAsia"/>
-                <w:sz w:val="22"/>
-                <w:szCs w:val="22"/>
-              </w:rPr>
-              <w:t>等并提交</w:t>
+              <w:t>酒店工作人员选择促销类型，包括生日特惠，多间预订特惠，合作企业客户折扣，特定期间住宿折扣</w:t>
             </w:r>
           </w:p>
           <w:p>
@@ -16605,10 +16594,11 @@
             </w:pPr>
             <w:r>
               <w:rPr>
-                <w:rFonts w:hint="eastAsia"/>
-                <w:szCs w:val="21"/>
-              </w:rPr>
-              <w:t>系统确认提交并记录促销信息</w:t>
+                <w:rFonts w:ascii="宋体" w:eastAsia="宋体" w:hAnsi="宋体" w:cs="宋体" w:hint="eastAsia"/>
+                <w:sz w:val="22"/>
+                <w:szCs w:val="22"/>
+              </w:rPr>
+              <w:t>系统显示已选择标识</w:t>
             </w:r>
           </w:p>
           <w:p>
@@ -16631,7 +16621,27 @@
                 <w:sz w:val="22"/>
                 <w:szCs w:val="22"/>
               </w:rPr>
-              <w:t>酒店工作人员重复3～4步，直到添加完所有的促销信息</w:t>
+              <w:t>酒店工作人员输入相应的促销信息（生日特惠包括折扣，多间预订特惠包括最少预订间数和折扣，合作企业客户折扣包括折扣，特定期间住宿折扣包括开始时间，结束时间和折扣）并提交</w:t>
+            </w:r>
+          </w:p>
+          <w:p>
+            <w:pPr>
+              <w:pStyle w:val="40"/>
+              <w:numPr>
+                <w:ilvl w:val="0"/>
+                <w:numId w:val="27"/>
+              </w:numPr>
+              <w:ind w:firstLineChars="0"/>
+              <w:rPr>
+                <w:szCs w:val="21"/>
+              </w:rPr>
+            </w:pPr>
+            <w:r>
+              <w:rPr>
+                <w:rFonts w:hint="eastAsia"/>
+                <w:szCs w:val="21"/>
+              </w:rPr>
+              <w:t>系统确认提交并记录促销信息</w:t>
             </w:r>
           </w:p>
           <w:p>
@@ -16642,6 +16652,8 @@
                 <w:szCs w:val="21"/>
               </w:rPr>
             </w:pPr>
+            <w:bookmarkStart w:id="2" w:name="_GoBack"/>
+            <w:bookmarkEnd w:id="2"/>
           </w:p>
           <w:p>
             <w:pPr>
@@ -17373,6 +17385,7 @@
                 <w:sz w:val="22"/>
                 <w:szCs w:val="22"/>
               </w:rPr>
+              <w:lastRenderedPageBreak/>
               <w:t>参与者</w:t>
             </w:r>
           </w:p>
@@ -17558,7 +17571,6 @@
                 <w:sz w:val="22"/>
                 <w:szCs w:val="22"/>
               </w:rPr>
-              <w:lastRenderedPageBreak/>
               <w:t>后置条件</w:t>
             </w:r>
           </w:p>
@@ -18966,6 +18978,7 @@
                 <w:sz w:val="22"/>
                 <w:szCs w:val="22"/>
               </w:rPr>
+              <w:lastRenderedPageBreak/>
               <w:t>正常流程</w:t>
             </w:r>
           </w:p>
@@ -19064,7 +19077,6 @@
                 <w:sz w:val="22"/>
                 <w:szCs w:val="22"/>
               </w:rPr>
-              <w:lastRenderedPageBreak/>
               <w:t>系统显示相应的订单列表</w:t>
             </w:r>
           </w:p>
@@ -20441,6 +20453,7 @@
                 <w:sz w:val="22"/>
                 <w:szCs w:val="22"/>
               </w:rPr>
+              <w:lastRenderedPageBreak/>
               <w:t>ID</w:t>
             </w:r>
           </w:p>
@@ -20823,7 +20836,6 @@
                 <w:sz w:val="22"/>
                 <w:szCs w:val="22"/>
               </w:rPr>
-              <w:lastRenderedPageBreak/>
               <w:t>触发条件</w:t>
             </w:r>
           </w:p>
@@ -21147,22 +21159,53 @@
                 <w:sz w:val="22"/>
                 <w:szCs w:val="22"/>
               </w:rPr>
-              <w:t>网站营销人员选择促销类型，输入相应的促销信息，包括折扣，</w:t>
-            </w:r>
-            <w:r>
-              <w:rPr>
-                <w:rFonts w:hint="eastAsia"/>
-                <w:szCs w:val="21"/>
-              </w:rPr>
-              <w:t>开始日期和结束日期</w:t>
-            </w:r>
-            <w:r>
-              <w:rPr>
-                <w:rFonts w:ascii="宋体" w:eastAsia="宋体" w:hAnsi="宋体" w:cs="宋体" w:hint="eastAsia"/>
-                <w:sz w:val="22"/>
-                <w:szCs w:val="22"/>
-              </w:rPr>
-              <w:t>等</w:t>
+              <w:t>网站营销人员选择促销类型，包括特定期间住宿折扣，VIP会员折扣，会员等级折扣</w:t>
+            </w:r>
+          </w:p>
+          <w:p>
+            <w:pPr>
+              <w:pStyle w:val="40"/>
+              <w:numPr>
+                <w:ilvl w:val="0"/>
+                <w:numId w:val="39"/>
+              </w:numPr>
+              <w:ind w:firstLineChars="0"/>
+              <w:rPr>
+                <w:rFonts w:ascii="宋体" w:eastAsia="宋体" w:hAnsi="宋体" w:cs="宋体"/>
+                <w:sz w:val="22"/>
+                <w:szCs w:val="22"/>
+              </w:rPr>
+            </w:pPr>
+            <w:r>
+              <w:rPr>
+                <w:rFonts w:ascii="宋体" w:eastAsia="宋体" w:hAnsi="宋体" w:cs="宋体" w:hint="eastAsia"/>
+                <w:sz w:val="22"/>
+                <w:szCs w:val="22"/>
+              </w:rPr>
+              <w:t>系统显示已选择标识</w:t>
+            </w:r>
+          </w:p>
+          <w:p>
+            <w:pPr>
+              <w:pStyle w:val="40"/>
+              <w:numPr>
+                <w:ilvl w:val="0"/>
+                <w:numId w:val="39"/>
+              </w:numPr>
+              <w:ind w:firstLineChars="0"/>
+              <w:rPr>
+                <w:rFonts w:ascii="宋体" w:eastAsia="宋体" w:hAnsi="宋体" w:cs="宋体"/>
+                <w:sz w:val="22"/>
+                <w:szCs w:val="22"/>
+              </w:rPr>
+            </w:pPr>
+            <w:r>
+              <w:rPr>
+                <w:rFonts w:ascii="宋体" w:eastAsia="宋体" w:hAnsi="宋体" w:cs="宋体" w:hint="eastAsia"/>
+                <w:sz w:val="22"/>
+                <w:szCs w:val="22"/>
+              </w:rPr>
+              <w:t>酒店工作人员输入相应的促销信息（特定期间住宿折扣包括开始时间，结束时间和折扣，VIP会员折扣包括等级及相应折扣，商圈及相应折扣，会员等级折扣包括等级及相应折扣）并提交</w:t>
             </w:r>
           </w:p>
           <w:p>
@@ -22193,6 +22236,7 @@
                 <w:sz w:val="22"/>
                 <w:szCs w:val="22"/>
               </w:rPr>
+              <w:lastRenderedPageBreak/>
               <w:t>正常流程</w:t>
             </w:r>
           </w:p>
@@ -23608,6 +23652,7 @@
           <w:sz w:val="32"/>
           <w:szCs w:val="32"/>
         </w:rPr>
+        <w:lastRenderedPageBreak/>
         <w:t>用例18  信用充值</w:t>
       </w:r>
     </w:p>
@@ -24259,7 +24304,6 @@
                 <w:sz w:val="22"/>
                 <w:szCs w:val="22"/>
               </w:rPr>
-              <w:lastRenderedPageBreak/>
               <w:t>正常流程</w:t>
             </w:r>
           </w:p>
@@ -25484,7 +25528,16 @@
                 <w:sz w:val="22"/>
                 <w:szCs w:val="22"/>
               </w:rPr>
-              <w:t>系统反馈给网站管理人员管理用户的界面，并提示选择管理对象（客户、酒店工作人员、网站营销人员）</w:t>
+              <w:t>系统反馈给网站管理人员管理用户的界面，并提示选择管理</w:t>
+            </w:r>
+            <w:r>
+              <w:rPr>
+                <w:rFonts w:ascii="宋体" w:eastAsia="宋体" w:hAnsi="宋体" w:cs="宋体" w:hint="eastAsia"/>
+                <w:sz w:val="22"/>
+                <w:szCs w:val="22"/>
+              </w:rPr>
+              <w:lastRenderedPageBreak/>
+              <w:t>对象（客户、酒店工作人员、网站营销人员）</w:t>
             </w:r>
           </w:p>
           <w:p>
@@ -25678,7 +25731,6 @@
                 <w:sz w:val="22"/>
                 <w:szCs w:val="22"/>
               </w:rPr>
-              <w:lastRenderedPageBreak/>
               <w:t xml:space="preserve">   3.2 酒店工作人员</w:t>
             </w:r>
           </w:p>
@@ -25997,6 +26049,7 @@
                 <w:sz w:val="22"/>
                 <w:szCs w:val="22"/>
               </w:rPr>
+              <w:lastRenderedPageBreak/>
               <w:t>扩展流程</w:t>
             </w:r>
           </w:p>
@@ -26458,6 +26511,7 @@
                 <w:sz w:val="22"/>
                 <w:szCs w:val="22"/>
               </w:rPr>
+              <w:lastRenderedPageBreak/>
               <w:t>创建者</w:t>
             </w:r>
           </w:p>
@@ -27055,7 +27109,6 @@
                 <w:sz w:val="22"/>
                 <w:szCs w:val="22"/>
               </w:rPr>
-              <w:lastRenderedPageBreak/>
               <w:t>3.1</w:t>
             </w:r>
             <w:r>
@@ -27599,7 +27652,7 @@
 </file>
 
 <file path=word/endnotes.xml><?xml version="1.0" encoding="utf-8"?>
-<w:endnotes xmlns:wpc="http://schemas.microsoft.com/office/word/2010/wordprocessingCanvas" xmlns:cx="http://schemas.microsoft.com/office/drawing/2014/chartex" xmlns:cx1="http://schemas.microsoft.com/office/drawing/2015/9/8/chartex" xmlns:mc="http://schemas.openxmlformats.org/markup-compatibility/2006" xmlns:o="urn:schemas-microsoft-com:office:office" xmlns:r="http://schemas.openxmlformats.org/officeDocument/2006/relationships" xmlns:m="http://schemas.openxmlformats.org/officeDocument/2006/math" xmlns:v="urn:schemas-microsoft-com:vml" xmlns:wp14="http://schemas.microsoft.com/office/word/2010/wordprocessingDrawing" xmlns:wp="http://schemas.openxmlformats.org/drawingml/2006/wordprocessingDrawing" xmlns:w10="urn:schemas-microsoft-com:office:word" xmlns:w="http://schemas.openxmlformats.org/wordprocessingml/2006/main" xmlns:w14="http://schemas.microsoft.com/office/word/2010/wordml" xmlns:w15="http://schemas.microsoft.com/office/word/2012/wordml" xmlns:w16se="http://schemas.microsoft.com/office/word/2015/wordml/symex" xmlns:wpg="http://schemas.microsoft.com/office/word/2010/wordprocessingGroup" xmlns:wpi="http://schemas.microsoft.com/office/word/2010/wordprocessingInk" xmlns:wne="http://schemas.microsoft.com/office/word/2006/wordml" xmlns:wps="http://schemas.microsoft.com/office/word/2010/wordprocessingShape" mc:Ignorable="w14 w15 w16se wp14">
+<w:endnotes xmlns:wpc="http://schemas.microsoft.com/office/word/2010/wordprocessingCanvas" xmlns:cx="http://schemas.microsoft.com/office/drawing/2014/chartex" xmlns:mc="http://schemas.openxmlformats.org/markup-compatibility/2006" xmlns:o="urn:schemas-microsoft-com:office:office" xmlns:r="http://schemas.openxmlformats.org/officeDocument/2006/relationships" xmlns:m="http://schemas.openxmlformats.org/officeDocument/2006/math" xmlns:v="urn:schemas-microsoft-com:vml" xmlns:wp14="http://schemas.microsoft.com/office/word/2010/wordprocessingDrawing" xmlns:wp="http://schemas.openxmlformats.org/drawingml/2006/wordprocessingDrawing" xmlns:w10="urn:schemas-microsoft-com:office:word" xmlns:w="http://schemas.openxmlformats.org/wordprocessingml/2006/main" xmlns:w14="http://schemas.microsoft.com/office/word/2010/wordml" xmlns:w15="http://schemas.microsoft.com/office/word/2012/wordml" xmlns:w16se="http://schemas.microsoft.com/office/word/2015/wordml/symex" xmlns:wpg="http://schemas.microsoft.com/office/word/2010/wordprocessingGroup" xmlns:wpi="http://schemas.microsoft.com/office/word/2010/wordprocessingInk" xmlns:wne="http://schemas.microsoft.com/office/word/2006/wordml" xmlns:wps="http://schemas.microsoft.com/office/word/2010/wordprocessingShape" mc:Ignorable="w14 w15 w16se wp14">
   <w:endnote w:type="separator" w:id="-1">
     <w:p>
       <w:r>
@@ -27618,7 +27671,7 @@
 </file>
 
 <file path=word/footer1.xml><?xml version="1.0" encoding="utf-8"?>
-<w:ftr xmlns:wpc="http://schemas.microsoft.com/office/word/2010/wordprocessingCanvas" xmlns:cx="http://schemas.microsoft.com/office/drawing/2014/chartex" xmlns:cx1="http://schemas.microsoft.com/office/drawing/2015/9/8/chartex" xmlns:mc="http://schemas.openxmlformats.org/markup-compatibility/2006" xmlns:o="urn:schemas-microsoft-com:office:office" xmlns:r="http://schemas.openxmlformats.org/officeDocument/2006/relationships" xmlns:m="http://schemas.openxmlformats.org/officeDocument/2006/math" xmlns:v="urn:schemas-microsoft-com:vml" xmlns:wp14="http://schemas.microsoft.com/office/word/2010/wordprocessingDrawing" xmlns:wp="http://schemas.openxmlformats.org/drawingml/2006/wordprocessingDrawing" xmlns:w10="urn:schemas-microsoft-com:office:word" xmlns:w="http://schemas.openxmlformats.org/wordprocessingml/2006/main" xmlns:w14="http://schemas.microsoft.com/office/word/2010/wordml" xmlns:w15="http://schemas.microsoft.com/office/word/2012/wordml" xmlns:w16se="http://schemas.microsoft.com/office/word/2015/wordml/symex" xmlns:wpg="http://schemas.microsoft.com/office/word/2010/wordprocessingGroup" xmlns:wpi="http://schemas.microsoft.com/office/word/2010/wordprocessingInk" xmlns:wne="http://schemas.microsoft.com/office/word/2006/wordml" xmlns:wps="http://schemas.microsoft.com/office/word/2010/wordprocessingShape" mc:Ignorable="w14 w15 w16se wp14">
+<w:ftr xmlns:wpc="http://schemas.microsoft.com/office/word/2010/wordprocessingCanvas" xmlns:cx="http://schemas.microsoft.com/office/drawing/2014/chartex" xmlns:mc="http://schemas.openxmlformats.org/markup-compatibility/2006" xmlns:o="urn:schemas-microsoft-com:office:office" xmlns:r="http://schemas.openxmlformats.org/officeDocument/2006/relationships" xmlns:m="http://schemas.openxmlformats.org/officeDocument/2006/math" xmlns:v="urn:schemas-microsoft-com:vml" xmlns:wp14="http://schemas.microsoft.com/office/word/2010/wordprocessingDrawing" xmlns:wp="http://schemas.openxmlformats.org/drawingml/2006/wordprocessingDrawing" xmlns:w10="urn:schemas-microsoft-com:office:word" xmlns:w="http://schemas.openxmlformats.org/wordprocessingml/2006/main" xmlns:w14="http://schemas.microsoft.com/office/word/2010/wordml" xmlns:w15="http://schemas.microsoft.com/office/word/2012/wordml" xmlns:w16se="http://schemas.microsoft.com/office/word/2015/wordml/symex" xmlns:wpg="http://schemas.microsoft.com/office/word/2010/wordprocessingGroup" xmlns:wpi="http://schemas.microsoft.com/office/word/2010/wordprocessingInk" xmlns:wne="http://schemas.microsoft.com/office/word/2006/wordml" xmlns:wps="http://schemas.microsoft.com/office/word/2010/wordprocessingShape" mc:Ignorable="w14 w15 w16se wp14">
   <w:p>
     <w:pPr>
       <w:pStyle w:val="a5"/>
@@ -27629,7 +27682,7 @@
           <v:stroke joinstyle="miter"/>
           <v:path gradientshapeok="t" o:connecttype="rect"/>
         </v:shapetype>
-        <v:shape id="_x0000_s3073" type="#_x0000_t202" style="position:absolute;margin-left:289.6pt;margin-top:0;width:2in;height:2in;z-index:251658240;mso-wrap-style:none;mso-position-horizontal:right;mso-position-horizontal-relative:margin" o:gfxdata="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" filled="f" stroked="f" strokeweight=".5pt">
+        <v:shape id="_x0000_s3073" type="#_x0000_t202" style="position:absolute;margin-left:382.4pt;margin-top:0;width:2in;height:2in;z-index:251658240;mso-wrap-style:none;mso-position-horizontal:right;mso-position-horizontal-relative:margin" o:gfxdata="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" filled="f" stroked="f" strokeweight=".5pt">
           <v:textbox style="mso-fit-shape-to-text:t" inset="0,0,0,0">
             <w:txbxContent>
               <w:p>
@@ -27665,7 +27718,7 @@
                     <w:noProof/>
                     <w:sz w:val="18"/>
                   </w:rPr>
-                  <w:t>- 6 -</w:t>
+                  <w:t>- 15 -</w:t>
                 </w:r>
                 <w:r>
                   <w:rPr>
@@ -27686,7 +27739,7 @@
 </file>
 
 <file path=word/footnotes.xml><?xml version="1.0" encoding="utf-8"?>
-<w:footnotes xmlns:wpc="http://schemas.microsoft.com/office/word/2010/wordprocessingCanvas" xmlns:cx="http://schemas.microsoft.com/office/drawing/2014/chartex" xmlns:cx1="http://schemas.microsoft.com/office/drawing/2015/9/8/chartex" xmlns:mc="http://schemas.openxmlformats.org/markup-compatibility/2006" xmlns:o="urn:schemas-microsoft-com:office:office" xmlns:r="http://schemas.openxmlformats.org/officeDocument/2006/relationships" xmlns:m="http://schemas.openxmlformats.org/officeDocument/2006/math" xmlns:v="urn:schemas-microsoft-com:vml" xmlns:wp14="http://schemas.microsoft.com/office/word/2010/wordprocessingDrawing" xmlns:wp="http://schemas.openxmlformats.org/drawingml/2006/wordprocessingDrawing" xmlns:w10="urn:schemas-microsoft-com:office:word" xmlns:w="http://schemas.openxmlformats.org/wordprocessingml/2006/main" xmlns:w14="http://schemas.microsoft.com/office/word/2010/wordml" xmlns:w15="http://schemas.microsoft.com/office/word/2012/wordml" xmlns:w16se="http://schemas.microsoft.com/office/word/2015/wordml/symex" xmlns:wpg="http://schemas.microsoft.com/office/word/2010/wordprocessingGroup" xmlns:wpi="http://schemas.microsoft.com/office/word/2010/wordprocessingInk" xmlns:wne="http://schemas.microsoft.com/office/word/2006/wordml" xmlns:wps="http://schemas.microsoft.com/office/word/2010/wordprocessingShape" mc:Ignorable="w14 w15 w16se wp14">
+<w:footnotes xmlns:wpc="http://schemas.microsoft.com/office/word/2010/wordprocessingCanvas" xmlns:cx="http://schemas.microsoft.com/office/drawing/2014/chartex" xmlns:mc="http://schemas.openxmlformats.org/markup-compatibility/2006" xmlns:o="urn:schemas-microsoft-com:office:office" xmlns:r="http://schemas.openxmlformats.org/officeDocument/2006/relationships" xmlns:m="http://schemas.openxmlformats.org/officeDocument/2006/math" xmlns:v="urn:schemas-microsoft-com:vml" xmlns:wp14="http://schemas.microsoft.com/office/word/2010/wordprocessingDrawing" xmlns:wp="http://schemas.openxmlformats.org/drawingml/2006/wordprocessingDrawing" xmlns:w10="urn:schemas-microsoft-com:office:word" xmlns:w="http://schemas.openxmlformats.org/wordprocessingml/2006/main" xmlns:w14="http://schemas.microsoft.com/office/word/2010/wordml" xmlns:w15="http://schemas.microsoft.com/office/word/2012/wordml" xmlns:w16se="http://schemas.microsoft.com/office/word/2015/wordml/symex" xmlns:wpg="http://schemas.microsoft.com/office/word/2010/wordprocessingGroup" xmlns:wpi="http://schemas.microsoft.com/office/word/2010/wordprocessingInk" xmlns:wne="http://schemas.microsoft.com/office/word/2006/wordml" xmlns:wps="http://schemas.microsoft.com/office/word/2010/wordprocessingShape" mc:Ignorable="w14 w15 w16se wp14">
   <w:footnote w:type="separator" w:id="-1">
     <w:p>
       <w:r>
@@ -27705,7 +27758,7 @@
 </file>
 
 <file path=word/header1.xml><?xml version="1.0" encoding="utf-8"?>
-<w:hdr xmlns:wpc="http://schemas.microsoft.com/office/word/2010/wordprocessingCanvas" xmlns:cx="http://schemas.microsoft.com/office/drawing/2014/chartex" xmlns:cx1="http://schemas.microsoft.com/office/drawing/2015/9/8/chartex" xmlns:mc="http://schemas.openxmlformats.org/markup-compatibility/2006" xmlns:o="urn:schemas-microsoft-com:office:office" xmlns:r="http://schemas.openxmlformats.org/officeDocument/2006/relationships" xmlns:m="http://schemas.openxmlformats.org/officeDocument/2006/math" xmlns:v="urn:schemas-microsoft-com:vml" xmlns:wp14="http://schemas.microsoft.com/office/word/2010/wordprocessingDrawing" xmlns:wp="http://schemas.openxmlformats.org/drawingml/2006/wordprocessingDrawing" xmlns:w10="urn:schemas-microsoft-com:office:word" xmlns:w="http://schemas.openxmlformats.org/wordprocessingml/2006/main" xmlns:w14="http://schemas.microsoft.com/office/word/2010/wordml" xmlns:w15="http://schemas.microsoft.com/office/word/2012/wordml" xmlns:w16se="http://schemas.microsoft.com/office/word/2015/wordml/symex" xmlns:wpg="http://schemas.microsoft.com/office/word/2010/wordprocessingGroup" xmlns:wpi="http://schemas.microsoft.com/office/word/2010/wordprocessingInk" xmlns:wne="http://schemas.microsoft.com/office/word/2006/wordml" xmlns:wps="http://schemas.microsoft.com/office/word/2010/wordprocessingShape" mc:Ignorable="w14 w15 w16se wp14">
+<w:hdr xmlns:wpc="http://schemas.microsoft.com/office/word/2010/wordprocessingCanvas" xmlns:cx="http://schemas.microsoft.com/office/drawing/2014/chartex" xmlns:mc="http://schemas.openxmlformats.org/markup-compatibility/2006" xmlns:o="urn:schemas-microsoft-com:office:office" xmlns:r="http://schemas.openxmlformats.org/officeDocument/2006/relationships" xmlns:m="http://schemas.openxmlformats.org/officeDocument/2006/math" xmlns:v="urn:schemas-microsoft-com:vml" xmlns:wp14="http://schemas.microsoft.com/office/word/2010/wordprocessingDrawing" xmlns:wp="http://schemas.openxmlformats.org/drawingml/2006/wordprocessingDrawing" xmlns:w10="urn:schemas-microsoft-com:office:word" xmlns:w="http://schemas.openxmlformats.org/wordprocessingml/2006/main" xmlns:w14="http://schemas.microsoft.com/office/word/2010/wordml" xmlns:w15="http://schemas.microsoft.com/office/word/2012/wordml" xmlns:w16se="http://schemas.microsoft.com/office/word/2015/wordml/symex" xmlns:wpg="http://schemas.microsoft.com/office/word/2010/wordprocessingGroup" xmlns:wpi="http://schemas.microsoft.com/office/word/2010/wordprocessingInk" xmlns:wne="http://schemas.microsoft.com/office/word/2006/wordml" xmlns:wps="http://schemas.microsoft.com/office/word/2010/wordprocessingShape" mc:Ignorable="w14 w15 w16se wp14">
   <w:p>
     <w:pPr>
       <w:pStyle w:val="a6"/>
@@ -27740,7 +27793,7 @@
 </file>
 
 <file path=word/numbering.xml><?xml version="1.0" encoding="utf-8"?>
-<w:numbering xmlns:wpc="http://schemas.microsoft.com/office/word/2010/wordprocessingCanvas" xmlns:cx="http://schemas.microsoft.com/office/drawing/2014/chartex" xmlns:cx1="http://schemas.microsoft.com/office/drawing/2015/9/8/chartex" xmlns:mc="http://schemas.openxmlformats.org/markup-compatibility/2006" xmlns:o="urn:schemas-microsoft-com:office:office" xmlns:r="http://schemas.openxmlformats.org/officeDocument/2006/relationships" xmlns:m="http://schemas.openxmlformats.org/officeDocument/2006/math" xmlns:v="urn:schemas-microsoft-com:vml" xmlns:wp14="http://schemas.microsoft.com/office/word/2010/wordprocessingDrawing" xmlns:wp="http://schemas.openxmlformats.org/drawingml/2006/wordprocessingDrawing" xmlns:w10="urn:schemas-microsoft-com:office:word" xmlns:w="http://schemas.openxmlformats.org/wordprocessingml/2006/main" xmlns:w14="http://schemas.microsoft.com/office/word/2010/wordml" xmlns:w15="http://schemas.microsoft.com/office/word/2012/wordml" xmlns:w16se="http://schemas.microsoft.com/office/word/2015/wordml/symex" xmlns:wpg="http://schemas.microsoft.com/office/word/2010/wordprocessingGroup" xmlns:wpi="http://schemas.microsoft.com/office/word/2010/wordprocessingInk" xmlns:wne="http://schemas.microsoft.com/office/word/2006/wordml" xmlns:wps="http://schemas.microsoft.com/office/word/2010/wordprocessingShape" mc:Ignorable="w14 w15 w16se wp14">
+<w:numbering xmlns:wpc="http://schemas.microsoft.com/office/word/2010/wordprocessingCanvas" xmlns:cx="http://schemas.microsoft.com/office/drawing/2014/chartex" xmlns:mc="http://schemas.openxmlformats.org/markup-compatibility/2006" xmlns:o="urn:schemas-microsoft-com:office:office" xmlns:r="http://schemas.openxmlformats.org/officeDocument/2006/relationships" xmlns:m="http://schemas.openxmlformats.org/officeDocument/2006/math" xmlns:v="urn:schemas-microsoft-com:vml" xmlns:wp14="http://schemas.microsoft.com/office/word/2010/wordprocessingDrawing" xmlns:wp="http://schemas.openxmlformats.org/drawingml/2006/wordprocessingDrawing" xmlns:w10="urn:schemas-microsoft-com:office:word" xmlns:w="http://schemas.openxmlformats.org/wordprocessingml/2006/main" xmlns:w14="http://schemas.microsoft.com/office/word/2010/wordml" xmlns:w15="http://schemas.microsoft.com/office/word/2012/wordml" xmlns:w16se="http://schemas.microsoft.com/office/word/2015/wordml/symex" xmlns:wpg="http://schemas.microsoft.com/office/word/2010/wordprocessingGroup" xmlns:wpi="http://schemas.microsoft.com/office/word/2010/wordprocessingInk" xmlns:wne="http://schemas.microsoft.com/office/word/2006/wordml" xmlns:wps="http://schemas.microsoft.com/office/word/2010/wordprocessingShape" mc:Ignorable="w14 w15 w16se wp14">
   <w:abstractNum w:abstractNumId="0" w15:restartNumberingAfterBreak="0">
     <w:nsid w:val="03FD39E5"/>
     <w:multiLevelType w:val="multilevel"/>

</xml_diff>